<commit_message>
Finish and submit part a
</commit_message>
<xml_diff>
--- a/partA/Notes.docx
+++ b/partA/Notes.docx
@@ -158,6 +158,91 @@
                     <a:xfrm>
                       <a:off x="0" y="0"/>
                       <a:ext cx="5731510" cy="2882265"/>
+                    </a:xfrm>
+                    <a:prstGeom prst="rect">
+                      <a:avLst/>
+                    </a:prstGeom>
+                  </pic:spPr>
+                </pic:pic>
+              </a:graphicData>
+            </a:graphic>
+          </wp:inline>
+        </w:drawing>
+      </w:r>
+    </w:p>
+    <w:p>
+      <w:r>
+        <w:rPr>
+          <w:noProof/>
+        </w:rPr>
+        <w:lastRenderedPageBreak/>
+        <w:drawing>
+          <wp:inline distT="0" distB="0" distL="0" distR="0" wp14:anchorId="5953A21A" wp14:editId="787EA3B3">
+            <wp:extent cx="2695575" cy="2924175"/>
+            <wp:effectExtent l="0" t="0" r="9525" b="9525"/>
+            <wp:docPr id="1855434711" name="Picture 1" descr="Text&#10;&#10;Description automatically generated"/>
+            <wp:cNvGraphicFramePr>
+              <a:graphicFrameLocks xmlns:a="http://schemas.openxmlformats.org/drawingml/2006/main" noChangeAspect="1"/>
+            </wp:cNvGraphicFramePr>
+            <a:graphic xmlns:a="http://schemas.openxmlformats.org/drawingml/2006/main">
+              <a:graphicData uri="http://schemas.openxmlformats.org/drawingml/2006/picture">
+                <pic:pic xmlns:pic="http://schemas.openxmlformats.org/drawingml/2006/picture">
+                  <pic:nvPicPr>
+                    <pic:cNvPr id="1855434711" name="Picture 1" descr="Text&#10;&#10;Description automatically generated"/>
+                    <pic:cNvPicPr/>
+                  </pic:nvPicPr>
+                  <pic:blipFill>
+                    <a:blip r:embed="rId8"/>
+                    <a:stretch>
+                      <a:fillRect/>
+                    </a:stretch>
+                  </pic:blipFill>
+                  <pic:spPr>
+                    <a:xfrm>
+                      <a:off x="0" y="0"/>
+                      <a:ext cx="2695575" cy="2924175"/>
+                    </a:xfrm>
+                    <a:prstGeom prst="rect">
+                      <a:avLst/>
+                    </a:prstGeom>
+                  </pic:spPr>
+                </pic:pic>
+              </a:graphicData>
+            </a:graphic>
+          </wp:inline>
+        </w:drawing>
+      </w:r>
+    </w:p>
+    <w:p>
+      <w:r>
+        <w:rPr>
+          <w:noProof/>
+        </w:rPr>
+        <w:drawing>
+          <wp:inline distT="0" distB="0" distL="0" distR="0" wp14:anchorId="3ECCBB86" wp14:editId="4C0E3DA1">
+            <wp:extent cx="5731510" cy="2410460"/>
+            <wp:effectExtent l="0" t="0" r="2540" b="8890"/>
+            <wp:docPr id="559765098" name="Picture 1" descr="Graphical user interface, text, application, email&#10;&#10;Description automatically generated"/>
+            <wp:cNvGraphicFramePr>
+              <a:graphicFrameLocks xmlns:a="http://schemas.openxmlformats.org/drawingml/2006/main" noChangeAspect="1"/>
+            </wp:cNvGraphicFramePr>
+            <a:graphic xmlns:a="http://schemas.openxmlformats.org/drawingml/2006/main">
+              <a:graphicData uri="http://schemas.openxmlformats.org/drawingml/2006/picture">
+                <pic:pic xmlns:pic="http://schemas.openxmlformats.org/drawingml/2006/picture">
+                  <pic:nvPicPr>
+                    <pic:cNvPr id="559765098" name="Picture 1" descr="Graphical user interface, text, application, email&#10;&#10;Description automatically generated"/>
+                    <pic:cNvPicPr/>
+                  </pic:nvPicPr>
+                  <pic:blipFill>
+                    <a:blip r:embed="rId9"/>
+                    <a:stretch>
+                      <a:fillRect/>
+                    </a:stretch>
+                  </pic:blipFill>
+                  <pic:spPr>
+                    <a:xfrm>
+                      <a:off x="0" y="0"/>
+                      <a:ext cx="5731510" cy="2410460"/>
                     </a:xfrm>
                     <a:prstGeom prst="rect">
                       <a:avLst/>

</xml_diff>